<commit_message>
Corrected links to GitHub
</commit_message>
<xml_diff>
--- a/Microcontroller-Interfacing/Exercises/Exercise2/exercise2.docx
+++ b/Microcontroller-Interfacing/Exercises/Exercise2/exercise2.docx
@@ -2650,7 +2650,7 @@
     </w:lvl>
   </w:abstractNum>
   <w:abstractNum w:abstractNumId="990">
-    <w:nsid w:val="d957b28c"/>
+    <w:nsid w:val="ff35c344"/>
     <w:multiLevelType w:val="multilevel"/>
     <w:lvl w:ilvl="0">
       <w:numFmt w:val="bullet"/>
@@ -2731,7 +2731,7 @@
     </w:lvl>
   </w:abstractNum>
   <w:abstractNum w:abstractNumId="991">
-    <w:nsid w:val="d55a2847"/>
+    <w:nsid w:val="6fe956ca"/>
     <w:multiLevelType w:val="multilevel"/>
     <w:lvl w:ilvl="0">
       <w:numFmt w:val="bullet"/>
@@ -2812,7 +2812,7 @@
     </w:lvl>
   </w:abstractNum>
   <w:abstractNum w:abstractNumId="99421">
-    <w:nsid w:val="4000ba2d"/>
+    <w:nsid w:val="fbb86c1d"/>
     <w:multiLevelType w:val="multilevel"/>
     <w:lvl w:ilvl="0">
       <w:start w:val="1"/>

</xml_diff>